<commit_message>
small changes, nothing important
</commit_message>
<xml_diff>
--- a/CS303/Lab8/CS303 Lab 8 Report.docx
+++ b/CS303/Lab8/CS303 Lab 8 Report.docx
@@ -386,7 +386,7 @@
                     <pic:cNvPicPr/>
                   </pic:nvPicPr>
                   <pic:blipFill>
-                    <a:blip r:embed="rId4">
+                    <a:blip r:embed="rId6">
                       <a:extLst>
                         <a:ext uri="{28A0092B-C50C-407E-A947-70E740481C1C}">
                           <a14:useLocalDpi xmlns:a14="http://schemas.microsoft.com/office/drawing/2010/main" val="0"/>
@@ -475,7 +475,7 @@
                     <pic:cNvPicPr/>
                   </pic:nvPicPr>
                   <pic:blipFill>
-                    <a:blip r:embed="rId5">
+                    <a:blip r:embed="rId7">
                       <a:extLst>
                         <a:ext uri="{28A0092B-C50C-407E-A947-70E740481C1C}">
                           <a14:useLocalDpi xmlns:a14="http://schemas.microsoft.com/office/drawing/2010/main" val="0"/>
@@ -624,6 +624,23 @@
       <w:r>
         <w:rPr>
           <w:rFonts w:ascii="Times New Roman" w:hAnsi="Times New Roman" w:cs="Times New Roman"/>
+          <w:sz w:val="24"/>
+          <w:szCs w:val="24"/>
+        </w:rPr>
+        <w:t>The time complexity of TreeInsert is only O(n) since there is only one loop. The time complexity is O(h), h being the height of the tree. The time complexity of search is O(n).  The overall time complexity should be O(n) because it cannot take longer than all of the elements in the data files.</w:t>
+      </w:r>
+    </w:p>
+    <w:p>
+      <w:pPr>
+        <w:rPr>
+          <w:rFonts w:ascii="Times New Roman" w:hAnsi="Times New Roman" w:cs="Times New Roman"/>
+          <w:sz w:val="24"/>
+          <w:szCs w:val="24"/>
+        </w:rPr>
+      </w:pPr>
+      <w:r>
+        <w:rPr>
+          <w:rFonts w:ascii="Times New Roman" w:hAnsi="Times New Roman" w:cs="Times New Roman"/>
           <w:b/>
           <w:bCs/>
           <w:sz w:val="28"/>
@@ -662,6 +679,7 @@
         <w:rPr>
           <w:noProof/>
         </w:rPr>
+        <w:lastRenderedPageBreak/>
         <w:drawing>
           <wp:anchor distT="0" distB="0" distL="114300" distR="114300" simplePos="0" relativeHeight="251661312" behindDoc="0" locked="0" layoutInCell="1" allowOverlap="1" wp14:anchorId="5E1E1B19" wp14:editId="48952C63">
             <wp:simplePos x="0" y="0"/>
@@ -686,7 +704,7 @@
                     <pic:cNvPicPr/>
                   </pic:nvPicPr>
                   <pic:blipFill>
-                    <a:blip r:embed="rId6">
+                    <a:blip r:embed="rId8">
                       <a:extLst>
                         <a:ext uri="{28A0092B-C50C-407E-A947-70E740481C1C}">
                           <a14:useLocalDpi xmlns:a14="http://schemas.microsoft.com/office/drawing/2010/main" val="0"/>
@@ -740,7 +758,7 @@
                     <pic:cNvPicPr/>
                   </pic:nvPicPr>
                   <pic:blipFill>
-                    <a:blip r:embed="rId7">
+                    <a:blip r:embed="rId9">
                       <a:extLst>
                         <a:ext uri="{28A0092B-C50C-407E-A947-70E740481C1C}">
                           <a14:useLocalDpi xmlns:a14="http://schemas.microsoft.com/office/drawing/2010/main" val="0"/>
@@ -800,7 +818,7 @@
                     <pic:cNvPicPr/>
                   </pic:nvPicPr>
                   <pic:blipFill>
-                    <a:blip r:embed="rId8">
+                    <a:blip r:embed="rId10">
                       <a:extLst>
                         <a:ext uri="{28A0092B-C50C-407E-A947-70E740481C1C}">
                           <a14:useLocalDpi xmlns:a14="http://schemas.microsoft.com/office/drawing/2010/main" val="0"/>
@@ -873,7 +891,7 @@
                     <pic:cNvPicPr/>
                   </pic:nvPicPr>
                   <pic:blipFill>
-                    <a:blip r:embed="rId9">
+                    <a:blip r:embed="rId11">
                       <a:extLst>
                         <a:ext uri="{28A0092B-C50C-407E-A947-70E740481C1C}">
                           <a14:useLocalDpi xmlns:a14="http://schemas.microsoft.com/office/drawing/2010/main" val="0"/>
@@ -927,7 +945,7 @@
                     <pic:cNvPicPr/>
                   </pic:nvPicPr>
                   <pic:blipFill>
-                    <a:blip r:embed="rId10">
+                    <a:blip r:embed="rId12">
                       <a:extLst>
                         <a:ext uri="{28A0092B-C50C-407E-A947-70E740481C1C}">
                           <a14:useLocalDpi xmlns:a14="http://schemas.microsoft.com/office/drawing/2010/main" val="0"/>
@@ -987,7 +1005,7 @@
                     <pic:cNvPicPr/>
                   </pic:nvPicPr>
                   <pic:blipFill>
-                    <a:blip r:embed="rId11">
+                    <a:blip r:embed="rId13">
                       <a:extLst>
                         <a:ext uri="{28A0092B-C50C-407E-A947-70E740481C1C}">
                           <a14:useLocalDpi xmlns:a14="http://schemas.microsoft.com/office/drawing/2010/main" val="0"/>
@@ -1047,7 +1065,7 @@
                     <pic:cNvPicPr/>
                   </pic:nvPicPr>
                   <pic:blipFill>
-                    <a:blip r:embed="rId12">
+                    <a:blip r:embed="rId14">
                       <a:extLst>
                         <a:ext uri="{28A0092B-C50C-407E-A947-70E740481C1C}">
                           <a14:useLocalDpi xmlns:a14="http://schemas.microsoft.com/office/drawing/2010/main" val="0"/>
@@ -1107,7 +1125,7 @@
                     <pic:cNvPicPr/>
                   </pic:nvPicPr>
                   <pic:blipFill>
-                    <a:blip r:embed="rId13">
+                    <a:blip r:embed="rId15">
                       <a:extLst>
                         <a:ext uri="{28A0092B-C50C-407E-A947-70E740481C1C}">
                           <a14:useLocalDpi xmlns:a14="http://schemas.microsoft.com/office/drawing/2010/main" val="0"/>
@@ -1135,12 +1153,12 @@
       </w:r>
     </w:p>
     <w:sectPr>
-      <w:headerReference w:type="even" r:id="rId14"/>
-      <w:headerReference w:type="default" r:id="rId15"/>
-      <w:footerReference w:type="even" r:id="rId16"/>
-      <w:footerReference w:type="default" r:id="rId17"/>
-      <w:headerReference w:type="first" r:id="rId18"/>
-      <w:footerReference w:type="first" r:id="rId19"/>
+      <w:headerReference w:type="even" r:id="rId16"/>
+      <w:headerReference w:type="default" r:id="rId17"/>
+      <w:footerReference w:type="even" r:id="rId18"/>
+      <w:footerReference w:type="default" r:id="rId19"/>
+      <w:headerReference w:type="first" r:id="rId20"/>
+      <w:footerReference w:type="first" r:id="rId21"/>
       <w:pgSz w:w="12240" w:h="15840"/>
       <w:pgMar w:top="1440" w:right="1440" w:bottom="1440" w:left="1440" w:header="720" w:footer="720" w:gutter="0"/>
       <w:cols w:space="720"/>
@@ -1148,6 +1166,31 @@
     </w:sectPr>
   </w:body>
 </w:document>
+</file>
+
+<file path=word/endnotes.xml><?xml version="1.0" encoding="utf-8"?>
+<w:endnotes xmlns:wpc="http://schemas.microsoft.com/office/word/2010/wordprocessingCanvas" xmlns:cx="http://schemas.microsoft.com/office/drawing/2014/chartex" xmlns:cx1="http://schemas.microsoft.com/office/drawing/2015/9/8/chartex" xmlns:cx2="http://schemas.microsoft.com/office/drawing/2015/10/21/chartex" xmlns:cx3="http://schemas.microsoft.com/office/drawing/2016/5/9/chartex" xmlns:cx4="http://schemas.microsoft.com/office/drawing/2016/5/10/chartex" xmlns:cx5="http://schemas.microsoft.com/office/drawing/2016/5/11/chartex" xmlns:cx6="http://schemas.microsoft.com/office/drawing/2016/5/12/chartex" xmlns:cx7="http://schemas.microsoft.com/office/drawing/2016/5/13/chartex" xmlns:cx8="http://schemas.microsoft.com/office/drawing/2016/5/14/chartex" xmlns:mc="http://schemas.openxmlformats.org/markup-compatibility/2006" xmlns:aink="http://schemas.microsoft.com/office/drawing/2016/ink" xmlns:am3d="http://schemas.microsoft.com/office/drawing/2017/model3d" xmlns:o="urn:schemas-microsoft-com:office:office" xmlns:r="http://schemas.openxmlformats.org/officeDocument/2006/relationships" xmlns:m="http://schemas.openxmlformats.org/officeDocument/2006/math" xmlns:v="urn:schemas-microsoft-com:vml" xmlns:wp14="http://schemas.microsoft.com/office/word/2010/wordprocessingDrawing" xmlns:wp="http://schemas.openxmlformats.org/drawingml/2006/wordprocessingDrawing" xmlns:w10="urn:schemas-microsoft-com:office:word" xmlns:w="http://schemas.openxmlformats.org/wordprocessingml/2006/main" xmlns:w14="http://schemas.microsoft.com/office/word/2010/wordml" xmlns:w15="http://schemas.microsoft.com/office/word/2012/wordml" xmlns:w16cex="http://schemas.microsoft.com/office/word/2018/wordml/cex" xmlns:w16cid="http://schemas.microsoft.com/office/word/2016/wordml/cid" xmlns:w16="http://schemas.microsoft.com/office/word/2018/wordml" xmlns:w16sdtdh="http://schemas.microsoft.com/office/word/2020/wordml/sdtdatahash" xmlns:w16se="http://schemas.microsoft.com/office/word/2015/wordml/symex" xmlns:wpg="http://schemas.microsoft.com/office/word/2010/wordprocessingGroup" xmlns:wpi="http://schemas.microsoft.com/office/word/2010/wordprocessingInk" xmlns:wne="http://schemas.microsoft.com/office/word/2006/wordml" xmlns:wps="http://schemas.microsoft.com/office/word/2010/wordprocessingShape" mc:Ignorable="w14 w15 w16se w16cid w16 w16cex w16sdtdh wp14">
+  <w:endnote w:type="separator" w:id="-1">
+    <w:p>
+      <w:pPr>
+        <w:spacing w:after="0" w:line="240" w:lineRule="auto"/>
+      </w:pPr>
+      <w:r>
+        <w:separator/>
+      </w:r>
+    </w:p>
+  </w:endnote>
+  <w:endnote w:type="continuationSeparator" w:id="0">
+    <w:p>
+      <w:pPr>
+        <w:spacing w:after="0" w:line="240" w:lineRule="auto"/>
+      </w:pPr>
+      <w:r>
+        <w:continuationSeparator/>
+      </w:r>
+    </w:p>
+  </w:endnote>
+</w:endnotes>
 </file>
 
 <file path=word/footer1.xml><?xml version="1.0" encoding="utf-8"?>
@@ -1178,6 +1221,31 @@
     </w:pPr>
   </w:p>
 </w:ftr>
+</file>
+
+<file path=word/footnotes.xml><?xml version="1.0" encoding="utf-8"?>
+<w:footnotes xmlns:wpc="http://schemas.microsoft.com/office/word/2010/wordprocessingCanvas" xmlns:cx="http://schemas.microsoft.com/office/drawing/2014/chartex" xmlns:cx1="http://schemas.microsoft.com/office/drawing/2015/9/8/chartex" xmlns:cx2="http://schemas.microsoft.com/office/drawing/2015/10/21/chartex" xmlns:cx3="http://schemas.microsoft.com/office/drawing/2016/5/9/chartex" xmlns:cx4="http://schemas.microsoft.com/office/drawing/2016/5/10/chartex" xmlns:cx5="http://schemas.microsoft.com/office/drawing/2016/5/11/chartex" xmlns:cx6="http://schemas.microsoft.com/office/drawing/2016/5/12/chartex" xmlns:cx7="http://schemas.microsoft.com/office/drawing/2016/5/13/chartex" xmlns:cx8="http://schemas.microsoft.com/office/drawing/2016/5/14/chartex" xmlns:mc="http://schemas.openxmlformats.org/markup-compatibility/2006" xmlns:aink="http://schemas.microsoft.com/office/drawing/2016/ink" xmlns:am3d="http://schemas.microsoft.com/office/drawing/2017/model3d" xmlns:o="urn:schemas-microsoft-com:office:office" xmlns:r="http://schemas.openxmlformats.org/officeDocument/2006/relationships" xmlns:m="http://schemas.openxmlformats.org/officeDocument/2006/math" xmlns:v="urn:schemas-microsoft-com:vml" xmlns:wp14="http://schemas.microsoft.com/office/word/2010/wordprocessingDrawing" xmlns:wp="http://schemas.openxmlformats.org/drawingml/2006/wordprocessingDrawing" xmlns:w10="urn:schemas-microsoft-com:office:word" xmlns:w="http://schemas.openxmlformats.org/wordprocessingml/2006/main" xmlns:w14="http://schemas.microsoft.com/office/word/2010/wordml" xmlns:w15="http://schemas.microsoft.com/office/word/2012/wordml" xmlns:w16cex="http://schemas.microsoft.com/office/word/2018/wordml/cex" xmlns:w16cid="http://schemas.microsoft.com/office/word/2016/wordml/cid" xmlns:w16="http://schemas.microsoft.com/office/word/2018/wordml" xmlns:w16sdtdh="http://schemas.microsoft.com/office/word/2020/wordml/sdtdatahash" xmlns:w16se="http://schemas.microsoft.com/office/word/2015/wordml/symex" xmlns:wpg="http://schemas.microsoft.com/office/word/2010/wordprocessingGroup" xmlns:wpi="http://schemas.microsoft.com/office/word/2010/wordprocessingInk" xmlns:wne="http://schemas.microsoft.com/office/word/2006/wordml" xmlns:wps="http://schemas.microsoft.com/office/word/2010/wordprocessingShape" mc:Ignorable="w14 w15 w16se w16cid w16 w16cex w16sdtdh wp14">
+  <w:footnote w:type="separator" w:id="-1">
+    <w:p>
+      <w:pPr>
+        <w:spacing w:after="0" w:line="240" w:lineRule="auto"/>
+      </w:pPr>
+      <w:r>
+        <w:separator/>
+      </w:r>
+    </w:p>
+  </w:footnote>
+  <w:footnote w:type="continuationSeparator" w:id="0">
+    <w:p>
+      <w:pPr>
+        <w:spacing w:after="0" w:line="240" w:lineRule="auto"/>
+      </w:pPr>
+      <w:r>
+        <w:continuationSeparator/>
+      </w:r>
+    </w:p>
+  </w:footnote>
+</w:footnotes>
 </file>
 
 <file path=word/header1.xml><?xml version="1.0" encoding="utf-8"?>

</xml_diff>